<commit_message>
Updated test document with sprint 4 unit tests
</commit_message>
<xml_diff>
--- a/Test Document.docx
+++ b/Test Document.docx
@@ -1,664 +1,505 @@
 
-<file path=word/document2.xml><?xml version="1.0" encoding="utf-8"?>
-<w:document xmlns:wpc="http://schemas.microsoft.com/office/word/2010/wordprocessingCanvas" xmlns:mc="http://schemas.openxmlformats.org/markup-compatibility/2006" xmlns:o="urn:schemas-microsoft-com:office:office" xmlns:r="http://schemas.openxmlformats.org/officeDocument/2006/relationships" xmlns:m="http://schemas.openxmlformats.org/officeDocument/2006/math" xmlns:v="urn:schemas-microsoft-com:vml" xmlns:wp14="http://schemas.microsoft.com/office/word/2010/wordprocessingDrawing" xmlns:wp="http://schemas.openxmlformats.org/drawingml/2006/wordprocessingDrawing" xmlns:w10="urn:schemas-microsoft-com:office:word" xmlns:w="http://schemas.openxmlformats.org/wordprocessingml/2006/main" xmlns:w14="http://schemas.microsoft.com/office/word/2010/wordml" xmlns:w15="http://schemas.microsoft.com/office/word/2012/wordml" xmlns:wpg="http://schemas.microsoft.com/office/word/2010/wordprocessingGroup" xmlns:wpi="http://schemas.microsoft.com/office/word/2010/wordprocessingInk" xmlns:wne="http://schemas.microsoft.com/office/word/2006/wordml" xmlns:wps="http://schemas.microsoft.com/office/word/2010/wordprocessingShape" mc:Ignorable="w14 w15 wp14">
+<file path=word/document.xml><?xml version="1.0" encoding="utf-8"?>
+<w:document xmlns:wpc="http://schemas.microsoft.com/office/word/2010/wordprocessingCanvas" xmlns:cx="http://schemas.microsoft.com/office/drawing/2014/chartex" xmlns:cx1="http://schemas.microsoft.com/office/drawing/2015/9/8/chartex" xmlns:cx2="http://schemas.microsoft.com/office/drawing/2015/10/21/chartex" xmlns:cx3="http://schemas.microsoft.com/office/drawing/2016/5/9/chartex" xmlns:cx4="http://schemas.microsoft.com/office/drawing/2016/5/10/chartex" xmlns:cx5="http://schemas.microsoft.com/office/drawing/2016/5/11/chartex" xmlns:cx6="http://schemas.microsoft.com/office/drawing/2016/5/12/chartex" xmlns:cx7="http://schemas.microsoft.com/office/drawing/2016/5/13/chartex" xmlns:cx8="http://schemas.microsoft.com/office/drawing/2016/5/14/chartex" xmlns:mc="http://schemas.openxmlformats.org/markup-compatibility/2006" xmlns:aink="http://schemas.microsoft.com/office/drawing/2016/ink" xmlns:am3d="http://schemas.microsoft.com/office/drawing/2017/model3d" xmlns:o="urn:schemas-microsoft-com:office:office" xmlns:r="http://schemas.openxmlformats.org/officeDocument/2006/relationships" xmlns:m="http://schemas.openxmlformats.org/officeDocument/2006/math" xmlns:v="urn:schemas-microsoft-com:vml" xmlns:wp14="http://schemas.microsoft.com/office/word/2010/wordprocessingDrawing" xmlns:wp="http://schemas.openxmlformats.org/drawingml/2006/wordprocessingDrawing" xmlns:w10="urn:schemas-microsoft-com:office:word" xmlns:w="http://schemas.openxmlformats.org/wordprocessingml/2006/main" xmlns:w14="http://schemas.microsoft.com/office/word/2010/wordml" xmlns:w15="http://schemas.microsoft.com/office/word/2012/wordml" xmlns:w16cid="http://schemas.microsoft.com/office/word/2016/wordml/cid" xmlns:w16se="http://schemas.microsoft.com/office/word/2015/wordml/symex" xmlns:wpg="http://schemas.microsoft.com/office/word/2010/wordprocessingGroup" xmlns:wpi="http://schemas.microsoft.com/office/word/2010/wordprocessingInk" xmlns:wne="http://schemas.microsoft.com/office/word/2006/wordml" xmlns:wps="http://schemas.microsoft.com/office/word/2010/wordprocessingShape" mc:Ignorable="w14 w15 w16se w16cid wp14">
   <w:body>
-    <w:p w14:noSpellErr="1">
-      <w:pPr>
-        <w:pStyle w:val="Normal"/>
-      </w:pPr>
-      <w:r>
-        <w:rPr>
-          <w:rFonts w:ascii="Calibri" w:hAnsi="Calibri" w:eastAsia="Calibri" w:cs="Calibri"/>
-          <w:b w:val="1"/>
-          <w:bCs w:val="1"/>
-          <w:noProof w:val="0"/>
-          <w:sz w:val="22"/>
-          <w:szCs w:val="22"/>
-          <w:lang w:val="en-US"/>
+    <w:p>
+      <w:r>
+        <w:rPr>
+          <w:rFonts w:ascii="Calibri" w:eastAsia="Calibri" w:hAnsi="Calibri" w:cs="Calibri"/>
+          <w:b/>
+          <w:bCs/>
         </w:rPr>
         <w:t xml:space="preserve">Test Plan Document </w:t>
       </w:r>
-      <w:proofErr w:type="gramStart"/>
-      <w:proofErr w:type="gramEnd"/>
-      <w:proofErr w:type="gramStart"/>
-      <w:proofErr w:type="gramEnd"/>
-    </w:p>
-    <w:p w14:noSpellErr="1">
-      <w:pPr>
-        <w:pStyle w:val="Normal"/>
+    </w:p>
+    <w:p>
+      <w:pPr>
         <w:ind w:firstLine="720"/>
         <w:rPr>
-          <w:rFonts w:ascii="Calibri" w:hAnsi="Calibri" w:eastAsia="Calibri" w:cs="Calibri"/>
-          <w:noProof w:val="0"/>
-          <w:sz w:val="22"/>
-          <w:szCs w:val="22"/>
-          <w:lang w:val="en-US"/>
-        </w:rPr>
-      </w:pPr>
-      <w:r>
-        <w:rPr>
-          <w:rFonts w:ascii="Calibri" w:hAnsi="Calibri" w:eastAsia="Calibri" w:cs="Calibri"/>
-          <w:noProof w:val="0"/>
-          <w:sz w:val="22"/>
-          <w:szCs w:val="22"/>
-          <w:lang w:val="en-US"/>
-        </w:rPr>
-        <w:t xml:space="preserve">We are using Jest as our unit testing framework. You need to </w:t>
-      </w:r>
-      <w:r>
-        <w:rPr>
-          <w:rFonts w:ascii="Calibri" w:hAnsi="Calibri" w:eastAsia="Calibri" w:cs="Calibri"/>
-          <w:noProof w:val="0"/>
-          <w:sz w:val="22"/>
-          <w:szCs w:val="22"/>
-          <w:lang w:val="en-US"/>
-        </w:rPr>
-        <w:t>download Jest and some node packages. To do so, make sure you are in the Moolah Financial directory and type in these commands:</w:t>
-      </w:r>
-    </w:p>
-    <w:p>
-      <w:pPr>
-        <w:pStyle w:val="Normal"/>
+          <w:rFonts w:ascii="Calibri" w:eastAsia="Calibri" w:hAnsi="Calibri" w:cs="Calibri"/>
+        </w:rPr>
+      </w:pPr>
+      <w:r>
+        <w:rPr>
+          <w:rFonts w:ascii="Calibri" w:eastAsia="Calibri" w:hAnsi="Calibri" w:cs="Calibri"/>
+        </w:rPr>
+        <w:t>We are using Jest as our unit testing framework. You need to download Jest and some node packages. To do so, make sure you are in the Moolah Financial directory and type in these commands:</w:t>
+      </w:r>
+    </w:p>
+    <w:p>
+      <w:pPr>
         <w:ind w:firstLine="720"/>
         <w:rPr>
-          <w:rFonts w:ascii="Consolas" w:hAnsi="Consolas" w:eastAsia="Consolas" w:cs="Consolas"/>
-          <w:noProof w:val="0"/>
-          <w:sz w:val="22"/>
-          <w:szCs w:val="22"/>
-          <w:lang w:val="en-US"/>
+          <w:rFonts w:ascii="Consolas" w:eastAsia="Consolas" w:hAnsi="Consolas" w:cs="Consolas"/>
         </w:rPr>
       </w:pPr>
       <w:proofErr w:type="spellStart"/>
       <w:r>
         <w:rPr>
-          <w:rFonts w:ascii="Consolas" w:hAnsi="Consolas" w:eastAsia="Consolas" w:cs="Consolas"/>
-          <w:noProof w:val="0"/>
-          <w:sz w:val="22"/>
-          <w:szCs w:val="22"/>
-          <w:lang w:val="en-US"/>
+          <w:rFonts w:ascii="Consolas" w:eastAsia="Consolas" w:hAnsi="Consolas" w:cs="Consolas"/>
         </w:rPr>
         <w:t>npm</w:t>
       </w:r>
       <w:proofErr w:type="spellEnd"/>
       <w:r>
         <w:rPr>
-          <w:rFonts w:ascii="Consolas" w:hAnsi="Consolas" w:eastAsia="Consolas" w:cs="Consolas"/>
-          <w:noProof w:val="0"/>
-          <w:sz w:val="22"/>
-          <w:szCs w:val="22"/>
-          <w:lang w:val="en-US"/>
+          <w:rFonts w:ascii="Consolas" w:eastAsia="Consolas" w:hAnsi="Consolas" w:cs="Consolas"/>
         </w:rPr>
         <w:t xml:space="preserve"> install </w:t>
       </w:r>
       <w:r>
         <w:rPr>
-          <w:rFonts w:ascii="Consolas" w:hAnsi="Consolas" w:eastAsia="Consolas" w:cs="Consolas"/>
-          <w:noProof w:val="0"/>
+          <w:rFonts w:ascii="Consolas" w:eastAsia="Consolas" w:hAnsi="Consolas" w:cs="Consolas"/>
           <w:color w:val="A67F59"/>
-          <w:sz w:val="22"/>
-          <w:szCs w:val="22"/>
-          <w:lang w:val="en-US"/>
         </w:rPr>
         <w:t>--</w:t>
       </w:r>
       <w:r>
         <w:rPr>
-          <w:rFonts w:ascii="Consolas" w:hAnsi="Consolas" w:eastAsia="Consolas" w:cs="Consolas"/>
-          <w:noProof w:val="0"/>
-          <w:sz w:val="22"/>
-          <w:szCs w:val="22"/>
-          <w:lang w:val="en-US"/>
+          <w:rFonts w:ascii="Consolas" w:eastAsia="Consolas" w:hAnsi="Consolas" w:cs="Consolas"/>
         </w:rPr>
         <w:t>save</w:t>
       </w:r>
       <w:r>
         <w:rPr>
-          <w:rFonts w:ascii="Consolas" w:hAnsi="Consolas" w:eastAsia="Consolas" w:cs="Consolas"/>
-          <w:noProof w:val="0"/>
+          <w:rFonts w:ascii="Consolas" w:eastAsia="Consolas" w:hAnsi="Consolas" w:cs="Consolas"/>
           <w:color w:val="A67F59"/>
-          <w:sz w:val="22"/>
-          <w:szCs w:val="22"/>
-          <w:lang w:val="en-US"/>
         </w:rPr>
         <w:t>-</w:t>
       </w:r>
       <w:r>
         <w:rPr>
-          <w:rFonts w:ascii="Consolas" w:hAnsi="Consolas" w:eastAsia="Consolas" w:cs="Consolas"/>
-          <w:noProof w:val="0"/>
-          <w:sz w:val="22"/>
-          <w:szCs w:val="22"/>
-          <w:lang w:val="en-US"/>
+          <w:rFonts w:ascii="Consolas" w:eastAsia="Consolas" w:hAnsi="Consolas" w:cs="Consolas"/>
         </w:rPr>
         <w:t>dev jest</w:t>
       </w:r>
-      <w:r>
-        <w:rPr>
-          <w:rFonts w:ascii="Consolas" w:hAnsi="Consolas" w:eastAsia="Consolas" w:cs="Consolas"/>
-          <w:noProof w:val="0"/>
-          <w:sz w:val="22"/>
-          <w:szCs w:val="22"/>
-          <w:lang w:val="en-US"/>
-        </w:rPr>
-        <w:t/>
-      </w:r>
-    </w:p>
-    <w:p>
-      <w:pPr>
-        <w:pStyle w:val="Normal"/>
+    </w:p>
+    <w:p>
+      <w:pPr>
         <w:ind w:firstLine="720"/>
         <w:rPr>
-          <w:rFonts w:ascii="Consolas" w:hAnsi="Consolas" w:eastAsia="Consolas" w:cs="Consolas"/>
-          <w:noProof w:val="0"/>
-          <w:sz w:val="22"/>
-          <w:szCs w:val="22"/>
-          <w:lang w:val="en-US"/>
+          <w:rFonts w:ascii="Consolas" w:eastAsia="Consolas" w:hAnsi="Consolas" w:cs="Consolas"/>
         </w:rPr>
       </w:pPr>
       <w:proofErr w:type="spellStart"/>
       <w:r>
         <w:rPr>
-          <w:rFonts w:ascii="Consolas" w:hAnsi="Consolas" w:eastAsia="Consolas" w:cs="Consolas"/>
-          <w:noProof w:val="0"/>
-          <w:sz w:val="22"/>
-          <w:szCs w:val="22"/>
-          <w:lang w:val="en-US"/>
+          <w:rFonts w:ascii="Consolas" w:eastAsia="Consolas" w:hAnsi="Consolas" w:cs="Consolas"/>
         </w:rPr>
         <w:t>npm</w:t>
       </w:r>
       <w:proofErr w:type="spellEnd"/>
       <w:r>
         <w:rPr>
-          <w:rFonts w:ascii="Consolas" w:hAnsi="Consolas" w:eastAsia="Consolas" w:cs="Consolas"/>
-          <w:noProof w:val="0"/>
-          <w:sz w:val="22"/>
-          <w:szCs w:val="22"/>
-          <w:lang w:val="en-US"/>
+          <w:rFonts w:ascii="Consolas" w:eastAsia="Consolas" w:hAnsi="Consolas" w:cs="Consolas"/>
         </w:rPr>
         <w:t xml:space="preserve"> install </w:t>
       </w:r>
       <w:r>
         <w:rPr>
-          <w:rFonts w:ascii="Consolas" w:hAnsi="Consolas" w:eastAsia="Consolas" w:cs="Consolas"/>
-          <w:noProof w:val="0"/>
+          <w:rFonts w:ascii="Consolas" w:eastAsia="Consolas" w:hAnsi="Consolas" w:cs="Consolas"/>
           <w:color w:val="A67F59"/>
-          <w:sz w:val="22"/>
-          <w:szCs w:val="22"/>
-          <w:lang w:val="en-US"/>
         </w:rPr>
         <w:t>--</w:t>
       </w:r>
       <w:r>
         <w:rPr>
-          <w:rFonts w:ascii="Consolas" w:hAnsi="Consolas" w:eastAsia="Consolas" w:cs="Consolas"/>
-          <w:noProof w:val="0"/>
-          <w:sz w:val="22"/>
-          <w:szCs w:val="22"/>
-          <w:lang w:val="en-US"/>
+          <w:rFonts w:ascii="Consolas" w:eastAsia="Consolas" w:hAnsi="Consolas" w:cs="Consolas"/>
         </w:rPr>
         <w:t>save</w:t>
       </w:r>
       <w:r>
         <w:rPr>
-          <w:rFonts w:ascii="Consolas" w:hAnsi="Consolas" w:eastAsia="Consolas" w:cs="Consolas"/>
-          <w:noProof w:val="0"/>
+          <w:rFonts w:ascii="Consolas" w:eastAsia="Consolas" w:hAnsi="Consolas" w:cs="Consolas"/>
           <w:color w:val="A67F59"/>
-          <w:sz w:val="22"/>
-          <w:szCs w:val="22"/>
-          <w:lang w:val="en-US"/>
         </w:rPr>
         <w:t>-</w:t>
       </w:r>
       <w:r>
         <w:rPr>
-          <w:rFonts w:ascii="Consolas" w:hAnsi="Consolas" w:eastAsia="Consolas" w:cs="Consolas"/>
-          <w:noProof w:val="0"/>
-          <w:sz w:val="22"/>
-          <w:szCs w:val="22"/>
-          <w:lang w:val="en-US"/>
+          <w:rFonts w:ascii="Consolas" w:eastAsia="Consolas" w:hAnsi="Consolas" w:cs="Consolas"/>
         </w:rPr>
         <w:t xml:space="preserve">dev </w:t>
       </w:r>
       <w:proofErr w:type="spellStart"/>
       <w:r>
         <w:rPr>
-          <w:rFonts w:ascii="Consolas" w:hAnsi="Consolas" w:eastAsia="Consolas" w:cs="Consolas"/>
-          <w:noProof w:val="0"/>
-          <w:sz w:val="22"/>
-          <w:szCs w:val="22"/>
-          <w:lang w:val="en-US"/>
+          <w:rFonts w:ascii="Consolas" w:eastAsia="Consolas" w:hAnsi="Consolas" w:cs="Consolas"/>
         </w:rPr>
         <w:t>ts</w:t>
       </w:r>
       <w:proofErr w:type="spellEnd"/>
       <w:r>
         <w:rPr>
-          <w:rFonts w:ascii="Consolas" w:hAnsi="Consolas" w:eastAsia="Consolas" w:cs="Consolas"/>
-          <w:noProof w:val="0"/>
+          <w:rFonts w:ascii="Consolas" w:eastAsia="Consolas" w:hAnsi="Consolas" w:cs="Consolas"/>
           <w:color w:val="A67F59"/>
-          <w:sz w:val="22"/>
-          <w:szCs w:val="22"/>
-          <w:lang w:val="en-US"/>
         </w:rPr>
         <w:t>-</w:t>
       </w:r>
       <w:r>
         <w:rPr>
-          <w:rFonts w:ascii="Consolas" w:hAnsi="Consolas" w:eastAsia="Consolas" w:cs="Consolas"/>
-          <w:noProof w:val="0"/>
-          <w:sz w:val="22"/>
-          <w:szCs w:val="22"/>
-          <w:lang w:val="en-US"/>
+          <w:rFonts w:ascii="Consolas" w:eastAsia="Consolas" w:hAnsi="Consolas" w:cs="Consolas"/>
         </w:rPr>
         <w:t>jest @types</w:t>
       </w:r>
       <w:r>
         <w:rPr>
-          <w:rFonts w:ascii="Consolas" w:hAnsi="Consolas" w:eastAsia="Consolas" w:cs="Consolas"/>
-          <w:noProof w:val="0"/>
+          <w:rFonts w:ascii="Consolas" w:eastAsia="Consolas" w:hAnsi="Consolas" w:cs="Consolas"/>
           <w:color w:val="A67F59"/>
-          <w:sz w:val="22"/>
-          <w:szCs w:val="22"/>
-          <w:lang w:val="en-US"/>
         </w:rPr>
         <w:t>/</w:t>
       </w:r>
       <w:r>
         <w:rPr>
-          <w:rFonts w:ascii="Consolas" w:hAnsi="Consolas" w:eastAsia="Consolas" w:cs="Consolas"/>
-          <w:noProof w:val="0"/>
-          <w:sz w:val="22"/>
-          <w:szCs w:val="22"/>
-          <w:lang w:val="en-US"/>
+          <w:rFonts w:ascii="Consolas" w:eastAsia="Consolas" w:hAnsi="Consolas" w:cs="Consolas"/>
         </w:rPr>
         <w:t>jest</w:t>
       </w:r>
-      <w:r>
-        <w:rPr>
-          <w:rFonts w:ascii="Consolas" w:hAnsi="Consolas" w:eastAsia="Consolas" w:cs="Consolas"/>
-          <w:noProof w:val="0"/>
-          <w:sz w:val="22"/>
-          <w:szCs w:val="22"/>
-          <w:lang w:val="en-US"/>
-        </w:rPr>
-        <w:t/>
-      </w:r>
-    </w:p>
-    <w:p>
-      <w:pPr>
-        <w:pStyle w:val="Normal"/>
+    </w:p>
+    <w:p>
+      <w:pPr>
         <w:ind w:firstLine="720"/>
       </w:pPr>
       <w:proofErr w:type="spellStart"/>
       <w:r>
         <w:rPr>
-          <w:rFonts w:ascii="Consolas" w:hAnsi="Consolas" w:eastAsia="Consolas" w:cs="Consolas"/>
-          <w:noProof w:val="0"/>
-          <w:sz w:val="22"/>
-          <w:szCs w:val="22"/>
-          <w:lang w:val="en-US"/>
+          <w:rFonts w:ascii="Consolas" w:eastAsia="Consolas" w:hAnsi="Consolas" w:cs="Consolas"/>
         </w:rPr>
         <w:t>npm</w:t>
       </w:r>
       <w:proofErr w:type="spellEnd"/>
       <w:r>
         <w:rPr>
-          <w:rFonts w:ascii="Consolas" w:hAnsi="Consolas" w:eastAsia="Consolas" w:cs="Consolas"/>
-          <w:noProof w:val="0"/>
-          <w:sz w:val="22"/>
-          <w:szCs w:val="22"/>
-          <w:lang w:val="en-US"/>
+          <w:rFonts w:ascii="Consolas" w:eastAsia="Consolas" w:hAnsi="Consolas" w:cs="Consolas"/>
         </w:rPr>
         <w:t xml:space="preserve"> install </w:t>
       </w:r>
       <w:r>
         <w:rPr>
-          <w:rFonts w:ascii="Consolas" w:hAnsi="Consolas" w:eastAsia="Consolas" w:cs="Consolas"/>
-          <w:noProof w:val="0"/>
+          <w:rFonts w:ascii="Consolas" w:eastAsia="Consolas" w:hAnsi="Consolas" w:cs="Consolas"/>
           <w:color w:val="A67F59"/>
-          <w:sz w:val="22"/>
-          <w:szCs w:val="22"/>
-          <w:lang w:val="en-US"/>
         </w:rPr>
         <w:t>--</w:t>
       </w:r>
       <w:r>
         <w:rPr>
-          <w:rFonts w:ascii="Consolas" w:hAnsi="Consolas" w:eastAsia="Consolas" w:cs="Consolas"/>
-          <w:noProof w:val="0"/>
-          <w:sz w:val="22"/>
-          <w:szCs w:val="22"/>
-          <w:lang w:val="en-US"/>
+          <w:rFonts w:ascii="Consolas" w:eastAsia="Consolas" w:hAnsi="Consolas" w:cs="Consolas"/>
         </w:rPr>
         <w:t>save</w:t>
       </w:r>
       <w:r>
         <w:rPr>
-          <w:rFonts w:ascii="Consolas" w:hAnsi="Consolas" w:eastAsia="Consolas" w:cs="Consolas"/>
-          <w:noProof w:val="0"/>
+          <w:rFonts w:ascii="Consolas" w:eastAsia="Consolas" w:hAnsi="Consolas" w:cs="Consolas"/>
           <w:color w:val="A67F59"/>
-          <w:sz w:val="22"/>
-          <w:szCs w:val="22"/>
-          <w:lang w:val="en-US"/>
         </w:rPr>
         <w:t>-</w:t>
       </w:r>
       <w:r>
         <w:rPr>
-          <w:rFonts w:ascii="Consolas" w:hAnsi="Consolas" w:eastAsia="Consolas" w:cs="Consolas"/>
-          <w:noProof w:val="0"/>
-          <w:sz w:val="22"/>
-          <w:szCs w:val="22"/>
-          <w:lang w:val="en-US"/>
+          <w:rFonts w:ascii="Consolas" w:eastAsia="Consolas" w:hAnsi="Consolas" w:cs="Consolas"/>
         </w:rPr>
         <w:t>dev reflect</w:t>
       </w:r>
       <w:r>
         <w:rPr>
-          <w:rFonts w:ascii="Consolas" w:hAnsi="Consolas" w:eastAsia="Consolas" w:cs="Consolas"/>
-          <w:noProof w:val="0"/>
+          <w:rFonts w:ascii="Consolas" w:eastAsia="Consolas" w:hAnsi="Consolas" w:cs="Consolas"/>
           <w:color w:val="A67F59"/>
-          <w:sz w:val="22"/>
-          <w:szCs w:val="22"/>
-          <w:lang w:val="en-US"/>
         </w:rPr>
         <w:t>-</w:t>
       </w:r>
       <w:r>
         <w:rPr>
-          <w:rFonts w:ascii="Consolas" w:hAnsi="Consolas" w:eastAsia="Consolas" w:cs="Consolas"/>
-          <w:noProof w:val="0"/>
-          <w:sz w:val="22"/>
-          <w:szCs w:val="22"/>
-          <w:lang w:val="en-US"/>
+          <w:rFonts w:ascii="Consolas" w:eastAsia="Consolas" w:hAnsi="Consolas" w:cs="Consolas"/>
         </w:rPr>
         <w:t>metadata</w:t>
       </w:r>
     </w:p>
     <w:p>
       <w:pPr>
-        <w:pStyle w:val="Normal"/>
-        <w:ind w:firstLine="0"/>
-        <w:rPr>
-          <w:rFonts w:ascii="Consolas" w:hAnsi="Consolas" w:eastAsia="Consolas" w:cs="Consolas"/>
-          <w:noProof w:val="0"/>
-          <w:sz w:val="22"/>
-          <w:szCs w:val="22"/>
-          <w:lang w:val="en-US"/>
-        </w:rPr>
-      </w:pPr>
-      <w:r>
-        <w:rPr>
-          <w:rFonts w:ascii="Calibri" w:hAnsi="Calibri" w:eastAsia="Calibri" w:cs="Calibri" w:asciiTheme="minorAscii" w:hAnsiTheme="minorAscii" w:eastAsiaTheme="minorAscii" w:cstheme="minorAscii"/>
-          <w:noProof w:val="0"/>
-          <w:sz w:val="22"/>
-          <w:szCs w:val="22"/>
-          <w:lang w:val="en-US"/>
-        </w:rPr>
-        <w:t xml:space="preserve">Then, </w:t>
-      </w:r>
-      <w:r>
-        <w:rPr>
-          <w:rFonts w:ascii="Calibri" w:hAnsi="Calibri" w:eastAsia="Calibri" w:cs="Calibri" w:asciiTheme="minorAscii" w:hAnsiTheme="minorAscii" w:eastAsiaTheme="minorAscii" w:cstheme="minorAscii"/>
-          <w:noProof w:val="0"/>
-          <w:sz w:val="22"/>
-          <w:szCs w:val="22"/>
-          <w:lang w:val="en-US"/>
-        </w:rPr>
-        <w:t xml:space="preserve">when all the </w:t>
-      </w:r>
-      <w:r>
-        <w:rPr>
-          <w:rFonts w:ascii="Calibri" w:hAnsi="Calibri" w:eastAsia="Calibri" w:cs="Calibri" w:asciiTheme="minorAscii" w:hAnsiTheme="minorAscii" w:eastAsiaTheme="minorAscii" w:cstheme="minorAscii"/>
-          <w:noProof w:val="0"/>
-          <w:sz w:val="22"/>
-          <w:szCs w:val="22"/>
-          <w:lang w:val="en-US"/>
-        </w:rPr>
-        <w:t>dependencies</w:t>
-      </w:r>
-      <w:r>
-        <w:rPr>
-          <w:rFonts w:ascii="Calibri" w:hAnsi="Calibri" w:eastAsia="Calibri" w:cs="Calibri" w:asciiTheme="minorAscii" w:hAnsiTheme="minorAscii" w:eastAsiaTheme="minorAscii" w:cstheme="minorAscii"/>
-          <w:noProof w:val="0"/>
-          <w:sz w:val="22"/>
-          <w:szCs w:val="22"/>
-          <w:lang w:val="en-US"/>
-        </w:rPr>
-        <w:t xml:space="preserve"> are installed, you can type in </w:t>
+        <w:rPr>
+          <w:rFonts w:eastAsiaTheme="minorEastAsia"/>
+        </w:rPr>
+      </w:pPr>
+      <w:r>
+        <w:rPr>
+          <w:rFonts w:eastAsiaTheme="minorEastAsia"/>
+        </w:rPr>
+        <w:t xml:space="preserve">Then, when all the dependencies are installed, you can type in </w:t>
       </w:r>
       <w:proofErr w:type="spellStart"/>
       <w:r>
         <w:rPr>
-          <w:rFonts w:ascii="Consolas" w:hAnsi="Consolas" w:eastAsia="Consolas" w:cs="Consolas"/>
-          <w:noProof w:val="0"/>
-          <w:sz w:val="22"/>
-          <w:szCs w:val="22"/>
-          <w:lang w:val="en-US"/>
+          <w:rFonts w:ascii="Consolas" w:eastAsia="Consolas" w:hAnsi="Consolas" w:cs="Consolas"/>
         </w:rPr>
         <w:t>npm</w:t>
       </w:r>
       <w:proofErr w:type="spellEnd"/>
       <w:r>
         <w:rPr>
-          <w:rFonts w:ascii="Consolas" w:hAnsi="Consolas" w:eastAsia="Consolas" w:cs="Consolas"/>
-          <w:noProof w:val="0"/>
-          <w:sz w:val="22"/>
-          <w:szCs w:val="22"/>
-          <w:lang w:val="en-US"/>
+          <w:rFonts w:ascii="Consolas" w:eastAsia="Consolas" w:hAnsi="Consolas" w:cs="Consolas"/>
         </w:rPr>
         <w:t xml:space="preserve"> test</w:t>
       </w:r>
       <w:r>
         <w:rPr>
-          <w:rFonts w:ascii="Calibri" w:hAnsi="Calibri" w:eastAsia="Calibri" w:cs="Calibri" w:asciiTheme="minorAscii" w:hAnsiTheme="minorAscii" w:eastAsiaTheme="minorAscii" w:cstheme="minorAscii"/>
-          <w:noProof w:val="0"/>
-          <w:sz w:val="22"/>
-          <w:szCs w:val="22"/>
-          <w:lang w:val="en-US"/>
+          <w:rFonts w:eastAsiaTheme="minorEastAsia"/>
         </w:rPr>
         <w:t xml:space="preserve"> in the command line and it will automatically run the tests. </w:t>
       </w:r>
     </w:p>
-    <w:p w14:noSpellErr="1">
-      <w:pPr>
-        <w:pStyle w:val="Normal"/>
-        <w:ind w:firstLine="0"/>
-        <w:rPr>
-          <w:rFonts w:ascii="Calibri" w:hAnsi="Calibri" w:eastAsia="Calibri" w:cs="Calibri" w:asciiTheme="minorAscii" w:hAnsiTheme="minorAscii" w:eastAsiaTheme="minorAscii" w:cstheme="minorAscii"/>
-          <w:noProof w:val="0"/>
-          <w:sz w:val="22"/>
-          <w:szCs w:val="22"/>
-          <w:lang w:val="en-US"/>
-        </w:rPr>
-      </w:pPr>
-      <w:r>
-        <w:rPr>
-          <w:rFonts w:ascii="Calibri" w:hAnsi="Calibri" w:eastAsia="Calibri" w:cs="Calibri" w:asciiTheme="minorAscii" w:hAnsiTheme="minorAscii" w:eastAsiaTheme="minorAscii" w:cstheme="minorAscii"/>
-          <w:noProof w:val="0"/>
-          <w:sz w:val="22"/>
-          <w:szCs w:val="22"/>
-          <w:lang w:val="en-US"/>
+    <w:p>
+      <w:pPr>
+        <w:rPr>
+          <w:rFonts w:eastAsia="Consolas" w:cstheme="minorHAnsi"/>
+        </w:rPr>
+      </w:pPr>
+      <w:r>
+        <w:rPr>
+          <w:rFonts w:ascii="Consolas" w:eastAsia="Consolas" w:hAnsi="Consolas" w:cs="Consolas"/>
+        </w:rPr>
+        <w:tab/>
+      </w:r>
+      <w:r>
+        <w:rPr>
+          <w:rFonts w:eastAsia="Consolas" w:cstheme="minorHAnsi"/>
+        </w:rPr>
+        <w:t xml:space="preserve">In addition to Jest, we are using Postman to test our APIs. To do so, you download Postman, put in the API URL that you’re testing and then </w:t>
+      </w:r>
+      <w:proofErr w:type="spellStart"/>
+      <w:r>
+        <w:rPr>
+          <w:rFonts w:eastAsia="Consolas" w:cstheme="minorHAnsi"/>
+        </w:rPr>
+        <w:t>copy&amp;paste</w:t>
+      </w:r>
+      <w:proofErr w:type="spellEnd"/>
+      <w:r>
+        <w:rPr>
+          <w:rFonts w:eastAsia="Consolas" w:cstheme="minorHAnsi"/>
+        </w:rPr>
+        <w:t xml:space="preserve"> the test script from our </w:t>
+      </w:r>
+      <w:proofErr w:type="spellStart"/>
+      <w:r>
+        <w:rPr>
+          <w:rFonts w:eastAsia="Consolas" w:cstheme="minorHAnsi"/>
+        </w:rPr>
+        <w:t>apiTestsPostman</w:t>
+      </w:r>
+      <w:proofErr w:type="spellEnd"/>
+      <w:r>
+        <w:rPr>
+          <w:rFonts w:eastAsia="Consolas" w:cstheme="minorHAnsi"/>
+        </w:rPr>
+        <w:t xml:space="preserve"> document on </w:t>
+      </w:r>
+      <w:proofErr w:type="spellStart"/>
+      <w:r>
+        <w:rPr>
+          <w:rFonts w:eastAsia="Consolas" w:cstheme="minorHAnsi"/>
+        </w:rPr>
+        <w:t>github</w:t>
+      </w:r>
+      <w:proofErr w:type="spellEnd"/>
+      <w:r>
+        <w:rPr>
+          <w:rFonts w:eastAsia="Consolas" w:cstheme="minorHAnsi"/>
+        </w:rPr>
+        <w:t>.</w:t>
+      </w:r>
+    </w:p>
+    <w:p>
+      <w:pPr>
+        <w:rPr>
+          <w:rFonts w:eastAsiaTheme="minorEastAsia"/>
+        </w:rPr>
+      </w:pPr>
+      <w:r>
+        <w:rPr>
+          <w:rFonts w:eastAsiaTheme="minorEastAsia"/>
         </w:rPr>
         <w:t>Sprint 1:</w:t>
       </w:r>
     </w:p>
-    <w:p w14:noSpellErr="1">
-      <w:pPr>
-        <w:pStyle w:val="Normal"/>
-        <w:ind w:firstLine="0"/>
-        <w:rPr>
-          <w:rFonts w:ascii="Calibri" w:hAnsi="Calibri" w:eastAsia="Calibri" w:cs="Calibri" w:asciiTheme="minorAscii" w:hAnsiTheme="minorAscii" w:eastAsiaTheme="minorAscii" w:cstheme="minorAscii"/>
-          <w:noProof w:val="0"/>
-          <w:sz w:val="22"/>
-          <w:szCs w:val="22"/>
-          <w:lang w:val="en-US"/>
-        </w:rPr>
-      </w:pPr>
-      <w:r>
-        <w:rPr>
-          <w:rFonts w:ascii="Calibri" w:hAnsi="Calibri" w:eastAsia="Calibri" w:cs="Calibri" w:asciiTheme="minorAscii" w:hAnsiTheme="minorAscii" w:eastAsiaTheme="minorAscii" w:cstheme="minorAscii"/>
-          <w:noProof w:val="0"/>
-          <w:sz w:val="22"/>
-          <w:szCs w:val="22"/>
-          <w:lang w:val="en-US"/>
-        </w:rPr>
-        <w:t xml:space="preserve">We have </w:t>
-      </w:r>
-      <w:proofErr w:type="gramStart"/>
-      <w:r>
-        <w:rPr>
-          <w:rFonts w:ascii="Calibri" w:hAnsi="Calibri" w:eastAsia="Calibri" w:cs="Calibri" w:asciiTheme="minorAscii" w:hAnsiTheme="minorAscii" w:eastAsiaTheme="minorAscii" w:cstheme="minorAscii"/>
-          <w:noProof w:val="0"/>
-          <w:sz w:val="22"/>
-          <w:szCs w:val="22"/>
-          <w:lang w:val="en-US"/>
-        </w:rPr>
-        <w:t>three unit</w:t>
-      </w:r>
-      <w:proofErr w:type="gramEnd"/>
-      <w:r>
-        <w:rPr>
-          <w:rFonts w:ascii="Calibri" w:hAnsi="Calibri" w:eastAsia="Calibri" w:cs="Calibri" w:asciiTheme="minorAscii" w:hAnsiTheme="minorAscii" w:eastAsiaTheme="minorAscii" w:cstheme="minorAscii"/>
-          <w:noProof w:val="0"/>
-          <w:sz w:val="22"/>
-          <w:szCs w:val="22"/>
-          <w:lang w:val="en-US"/>
-        </w:rPr>
-        <w:t xml:space="preserve"> tests that includes</w:t>
-      </w:r>
-      <w:r>
-        <w:rPr>
-          <w:rFonts w:ascii="Calibri" w:hAnsi="Calibri" w:eastAsia="Calibri" w:cs="Calibri" w:asciiTheme="minorAscii" w:hAnsiTheme="minorAscii" w:eastAsiaTheme="minorAscii" w:cstheme="minorAscii"/>
-          <w:noProof w:val="0"/>
-          <w:sz w:val="22"/>
-          <w:szCs w:val="22"/>
-          <w:lang w:val="en-US"/>
-        </w:rPr>
-        <w:t>:</w:t>
-      </w:r>
-    </w:p>
-    <w:p w14:noSpellErr="1">
-      <w:pPr>
-        <w:pStyle w:val="Normal"/>
+    <w:p>
+      <w:pPr>
+        <w:rPr>
+          <w:rFonts w:eastAsiaTheme="minorEastAsia"/>
+        </w:rPr>
+      </w:pPr>
+      <w:r>
+        <w:rPr>
+          <w:rFonts w:eastAsiaTheme="minorEastAsia"/>
+        </w:rPr>
+        <w:t>We have three unit tests that includes:</w:t>
+      </w:r>
+    </w:p>
+    <w:p>
+      <w:pPr>
         <w:ind w:firstLine="720"/>
         <w:rPr>
-          <w:rFonts w:ascii="Calibri" w:hAnsi="Calibri" w:eastAsia="Calibri" w:cs="Calibri" w:asciiTheme="minorAscii" w:hAnsiTheme="minorAscii" w:eastAsiaTheme="minorAscii" w:cstheme="minorAscii"/>
-          <w:noProof w:val="0"/>
-          <w:sz w:val="22"/>
-          <w:szCs w:val="22"/>
-          <w:lang w:val="en-US"/>
-        </w:rPr>
-      </w:pPr>
-      <w:r>
-        <w:rPr>
-          <w:rFonts w:ascii="Calibri" w:hAnsi="Calibri" w:eastAsia="Calibri" w:cs="Calibri" w:asciiTheme="minorAscii" w:hAnsiTheme="minorAscii" w:eastAsiaTheme="minorAscii" w:cstheme="minorAscii"/>
-          <w:noProof w:val="0"/>
-          <w:sz w:val="22"/>
-          <w:szCs w:val="22"/>
-          <w:lang w:val="en-US"/>
-        </w:rPr>
-        <w:t xml:space="preserve">1) </w:t>
-      </w:r>
-      <w:r>
-        <w:rPr>
-          <w:rFonts w:ascii="Calibri" w:hAnsi="Calibri" w:eastAsia="Calibri" w:cs="Calibri" w:asciiTheme="minorAscii" w:hAnsiTheme="minorAscii" w:eastAsiaTheme="minorAscii" w:cstheme="minorAscii"/>
-          <w:noProof w:val="0"/>
-          <w:sz w:val="22"/>
-          <w:szCs w:val="22"/>
-          <w:lang w:val="en-US"/>
-        </w:rPr>
-        <w:t xml:space="preserve"> </w:t>
-      </w:r>
-      <w:r>
-        <w:rPr>
-          <w:rFonts w:ascii="Calibri" w:hAnsi="Calibri" w:eastAsia="Calibri" w:cs="Calibri" w:asciiTheme="minorAscii" w:hAnsiTheme="minorAscii" w:eastAsiaTheme="minorAscii" w:cstheme="minorAscii"/>
-          <w:noProof w:val="0"/>
-          <w:sz w:val="22"/>
-          <w:szCs w:val="22"/>
-          <w:lang w:val="en-US"/>
-        </w:rPr>
-        <w:t>V</w:t>
-      </w:r>
-      <w:r>
-        <w:rPr>
-          <w:rFonts w:ascii="Calibri" w:hAnsi="Calibri" w:eastAsia="Calibri" w:cs="Calibri" w:asciiTheme="minorAscii" w:hAnsiTheme="minorAscii" w:eastAsiaTheme="minorAscii" w:cstheme="minorAscii"/>
-          <w:noProof w:val="0"/>
-          <w:sz w:val="22"/>
-          <w:szCs w:val="22"/>
-          <w:lang w:val="en-US"/>
-        </w:rPr>
-        <w:t>erifies if all the months of the year are correct</w:t>
-      </w:r>
-    </w:p>
-    <w:p w14:noSpellErr="1">
-      <w:pPr>
-        <w:pStyle w:val="Normal"/>
+          <w:rFonts w:eastAsiaTheme="minorEastAsia"/>
+        </w:rPr>
+      </w:pPr>
+      <w:r>
+        <w:rPr>
+          <w:rFonts w:eastAsiaTheme="minorEastAsia"/>
+        </w:rPr>
+        <w:t>1)  Verifies if all the months of the year are correct</w:t>
+      </w:r>
+    </w:p>
+    <w:p>
+      <w:pPr>
         <w:ind w:firstLine="720"/>
         <w:rPr>
-          <w:rFonts w:ascii="Calibri" w:hAnsi="Calibri" w:eastAsia="Calibri" w:cs="Calibri" w:asciiTheme="minorAscii" w:hAnsiTheme="minorAscii" w:eastAsiaTheme="minorAscii" w:cstheme="minorAscii"/>
-          <w:noProof w:val="0"/>
-          <w:sz w:val="22"/>
-          <w:szCs w:val="22"/>
-          <w:lang w:val="en-US"/>
-        </w:rPr>
-      </w:pPr>
-      <w:r>
-        <w:rPr>
-          <w:rFonts w:ascii="Calibri" w:hAnsi="Calibri" w:eastAsia="Calibri" w:cs="Calibri" w:asciiTheme="minorAscii" w:hAnsiTheme="minorAscii" w:eastAsiaTheme="minorAscii" w:cstheme="minorAscii"/>
-          <w:noProof w:val="0"/>
-          <w:sz w:val="22"/>
-          <w:szCs w:val="22"/>
-          <w:lang w:val="en-US"/>
-        </w:rPr>
-        <w:t>2) V</w:t>
-      </w:r>
-      <w:r>
-        <w:rPr>
-          <w:rFonts w:ascii="Calibri" w:hAnsi="Calibri" w:eastAsia="Calibri" w:cs="Calibri" w:asciiTheme="minorAscii" w:hAnsiTheme="minorAscii" w:eastAsiaTheme="minorAscii" w:cstheme="minorAscii"/>
-          <w:noProof w:val="0"/>
-          <w:sz w:val="22"/>
-          <w:szCs w:val="22"/>
-          <w:lang w:val="en-US"/>
-        </w:rPr>
-        <w:t>erifies if the current month is correctly returned</w:t>
-      </w:r>
-    </w:p>
-    <w:p w14:noSpellErr="1">
-      <w:pPr>
-        <w:pStyle w:val="Normal"/>
+          <w:rFonts w:eastAsiaTheme="minorEastAsia"/>
+        </w:rPr>
+      </w:pPr>
+      <w:r>
+        <w:rPr>
+          <w:rFonts w:eastAsiaTheme="minorEastAsia"/>
+        </w:rPr>
+        <w:t>2) Verifies if the current month is correctly returned</w:t>
+      </w:r>
+    </w:p>
+    <w:p>
+      <w:pPr>
         <w:ind w:firstLine="720"/>
         <w:rPr>
-          <w:rFonts w:ascii="Calibri" w:hAnsi="Calibri" w:eastAsia="Calibri" w:cs="Calibri" w:asciiTheme="minorAscii" w:hAnsiTheme="minorAscii" w:eastAsiaTheme="minorAscii" w:cstheme="minorAscii"/>
-          <w:noProof w:val="0"/>
-          <w:sz w:val="22"/>
-          <w:szCs w:val="22"/>
-          <w:lang w:val="en-US"/>
-        </w:rPr>
-      </w:pPr>
-      <w:r>
-        <w:rPr>
-          <w:rFonts w:ascii="Calibri" w:hAnsi="Calibri" w:eastAsia="Calibri" w:cs="Calibri" w:asciiTheme="minorAscii" w:hAnsiTheme="minorAscii" w:eastAsiaTheme="minorAscii" w:cstheme="minorAscii"/>
-          <w:noProof w:val="0"/>
-          <w:sz w:val="22"/>
-          <w:szCs w:val="22"/>
-          <w:lang w:val="en-US"/>
-        </w:rPr>
-        <w:t>3) V</w:t>
-      </w:r>
-      <w:r>
-        <w:rPr>
-          <w:rFonts w:ascii="Calibri" w:hAnsi="Calibri" w:eastAsia="Calibri" w:cs="Calibri" w:asciiTheme="minorAscii" w:hAnsiTheme="minorAscii" w:eastAsiaTheme="minorAscii" w:cstheme="minorAscii"/>
-          <w:noProof w:val="0"/>
-          <w:sz w:val="22"/>
-          <w:szCs w:val="22"/>
-          <w:lang w:val="en-US"/>
-        </w:rPr>
-        <w:t xml:space="preserve">erifies if the current timestamp is correctly returned  </w:t>
+          <w:rFonts w:eastAsiaTheme="minorEastAsia"/>
+        </w:rPr>
+      </w:pPr>
+      <w:r>
+        <w:rPr>
+          <w:rFonts w:eastAsiaTheme="minorEastAsia"/>
+        </w:rPr>
+        <w:t xml:space="preserve">3) Verifies if the current timestamp is correctly returned  </w:t>
+      </w:r>
+    </w:p>
+    <w:p>
+      <w:pPr>
+        <w:rPr>
+          <w:rFonts w:eastAsiaTheme="minorEastAsia"/>
+        </w:rPr>
+      </w:pPr>
+      <w:r>
+        <w:rPr>
+          <w:rFonts w:eastAsiaTheme="minorEastAsia"/>
+        </w:rPr>
+        <w:t>Sprint 2:</w:t>
+      </w:r>
+    </w:p>
+    <w:p>
+      <w:pPr>
+        <w:rPr>
+          <w:rFonts w:eastAsiaTheme="minorEastAsia"/>
+        </w:rPr>
+      </w:pPr>
+    </w:p>
+    <w:p>
+      <w:pPr>
+        <w:rPr>
+          <w:rFonts w:eastAsiaTheme="minorEastAsia"/>
+        </w:rPr>
+      </w:pPr>
+      <w:r>
+        <w:rPr>
+          <w:rFonts w:eastAsiaTheme="minorEastAsia"/>
+        </w:rPr>
+        <w:t>Sprint 3:</w:t>
+      </w:r>
+    </w:p>
+    <w:p>
+      <w:pPr>
+        <w:rPr>
+          <w:rFonts w:eastAsiaTheme="minorEastAsia"/>
+        </w:rPr>
+      </w:pPr>
+      <w:bookmarkStart w:id="0" w:name="_GoBack"/>
+      <w:bookmarkEnd w:id="0"/>
+    </w:p>
+    <w:p>
+      <w:pPr>
+        <w:rPr>
+          <w:rFonts w:eastAsiaTheme="minorEastAsia"/>
+        </w:rPr>
+      </w:pPr>
+      <w:r>
+        <w:rPr>
+          <w:rFonts w:eastAsiaTheme="minorEastAsia"/>
+        </w:rPr>
+        <w:t>Sprint 4:</w:t>
+      </w:r>
+    </w:p>
+    <w:p>
+      <w:pPr>
+        <w:rPr>
+          <w:rFonts w:eastAsiaTheme="minorEastAsia"/>
+        </w:rPr>
+      </w:pPr>
+      <w:r>
+        <w:rPr>
+          <w:rFonts w:eastAsiaTheme="minorEastAsia"/>
+        </w:rPr>
+        <w:t>We have three unit tests that do the following:</w:t>
+      </w:r>
+    </w:p>
+    <w:p>
+      <w:pPr>
+        <w:pStyle w:val="ListParagraph"/>
+        <w:numPr>
+          <w:ilvl w:val="0"/>
+          <w:numId w:val="1"/>
+        </w:numPr>
+        <w:rPr>
+          <w:rFonts w:eastAsiaTheme="minorEastAsia"/>
+        </w:rPr>
+      </w:pPr>
+      <w:r>
+        <w:rPr>
+          <w:rFonts w:eastAsiaTheme="minorEastAsia"/>
+        </w:rPr>
+        <w:t>Verifies the connection between the provider and our API</w:t>
+      </w:r>
+    </w:p>
+    <w:p>
+      <w:pPr>
+        <w:pStyle w:val="ListParagraph"/>
+        <w:numPr>
+          <w:ilvl w:val="0"/>
+          <w:numId w:val="1"/>
+        </w:numPr>
+        <w:rPr>
+          <w:rFonts w:eastAsiaTheme="minorEastAsia"/>
+        </w:rPr>
+      </w:pPr>
+      <w:r>
+        <w:rPr>
+          <w:rFonts w:eastAsiaTheme="minorEastAsia"/>
+        </w:rPr>
+        <w:t>Verifies data coming from the user API is correct</w:t>
+      </w:r>
+    </w:p>
+    <w:p>
+      <w:pPr>
+        <w:pStyle w:val="ListParagraph"/>
+        <w:numPr>
+          <w:ilvl w:val="0"/>
+          <w:numId w:val="1"/>
+        </w:numPr>
+        <w:rPr>
+          <w:rFonts w:eastAsiaTheme="minorEastAsia"/>
+        </w:rPr>
+      </w:pPr>
+      <w:r>
+        <w:rPr>
+          <w:rFonts w:eastAsiaTheme="minorEastAsia"/>
+        </w:rPr>
+        <w:t>Verifies the response time is below 10,000ms</w:t>
       </w:r>
     </w:p>
     <w:sectPr>
-      <w:pgSz w:w="12240" w:h="15840" w:orient="portrait"/>
+      <w:pgSz w:w="12240" w:h="15840"/>
       <w:pgMar w:top="1440" w:right="1440" w:bottom="1440" w:left="1440" w:header="720" w:footer="720" w:gutter="0"/>
       <w:cols w:space="720"/>
       <w:docGrid w:linePitch="360"/>
@@ -667,12 +508,109 @@
 </w:document>
 </file>
 
+<file path=word/numbering.xml><?xml version="1.0" encoding="utf-8"?>
+<w:numbering xmlns:wpc="http://schemas.microsoft.com/office/word/2010/wordprocessingCanvas" xmlns:cx="http://schemas.microsoft.com/office/drawing/2014/chartex" xmlns:cx1="http://schemas.microsoft.com/office/drawing/2015/9/8/chartex" xmlns:cx2="http://schemas.microsoft.com/office/drawing/2015/10/21/chartex" xmlns:cx3="http://schemas.microsoft.com/office/drawing/2016/5/9/chartex" xmlns:cx4="http://schemas.microsoft.com/office/drawing/2016/5/10/chartex" xmlns:cx5="http://schemas.microsoft.com/office/drawing/2016/5/11/chartex" xmlns:cx6="http://schemas.microsoft.com/office/drawing/2016/5/12/chartex" xmlns:cx7="http://schemas.microsoft.com/office/drawing/2016/5/13/chartex" xmlns:cx8="http://schemas.microsoft.com/office/drawing/2016/5/14/chartex" xmlns:mc="http://schemas.openxmlformats.org/markup-compatibility/2006" xmlns:aink="http://schemas.microsoft.com/office/drawing/2016/ink" xmlns:am3d="http://schemas.microsoft.com/office/drawing/2017/model3d" xmlns:o="urn:schemas-microsoft-com:office:office" xmlns:r="http://schemas.openxmlformats.org/officeDocument/2006/relationships" xmlns:m="http://schemas.openxmlformats.org/officeDocument/2006/math" xmlns:v="urn:schemas-microsoft-com:vml" xmlns:wp14="http://schemas.microsoft.com/office/word/2010/wordprocessingDrawing" xmlns:wp="http://schemas.openxmlformats.org/drawingml/2006/wordprocessingDrawing" xmlns:w10="urn:schemas-microsoft-com:office:word" xmlns:w="http://schemas.openxmlformats.org/wordprocessingml/2006/main" xmlns:w14="http://schemas.microsoft.com/office/word/2010/wordml" xmlns:w15="http://schemas.microsoft.com/office/word/2012/wordml" xmlns:w16cid="http://schemas.microsoft.com/office/word/2016/wordml/cid" xmlns:w16se="http://schemas.microsoft.com/office/word/2015/wordml/symex" xmlns:wpg="http://schemas.microsoft.com/office/word/2010/wordprocessingGroup" xmlns:wpi="http://schemas.microsoft.com/office/word/2010/wordprocessingInk" xmlns:wne="http://schemas.microsoft.com/office/word/2006/wordml" xmlns:wps="http://schemas.microsoft.com/office/word/2010/wordprocessingShape" mc:Ignorable="w14 w15 w16se w16cid wp14">
+  <w:abstractNum w:abstractNumId="0" w15:restartNumberingAfterBreak="0">
+    <w:nsid w:val="44D03157"/>
+    <w:multiLevelType w:val="hybridMultilevel"/>
+    <w:tmpl w:val="CBA6519E"/>
+    <w:lvl w:ilvl="0" w:tplc="07C09CAA">
+      <w:start w:val="1"/>
+      <w:numFmt w:val="decimal"/>
+      <w:lvlText w:val="%1)"/>
+      <w:lvlJc w:val="left"/>
+      <w:pPr>
+        <w:ind w:left="1080" w:hanging="360"/>
+      </w:pPr>
+      <w:rPr>
+        <w:rFonts w:hint="default"/>
+      </w:rPr>
+    </w:lvl>
+    <w:lvl w:ilvl="1" w:tplc="04090019" w:tentative="1">
+      <w:start w:val="1"/>
+      <w:numFmt w:val="lowerLetter"/>
+      <w:lvlText w:val="%2."/>
+      <w:lvlJc w:val="left"/>
+      <w:pPr>
+        <w:ind w:left="1800" w:hanging="360"/>
+      </w:pPr>
+    </w:lvl>
+    <w:lvl w:ilvl="2" w:tplc="0409001B" w:tentative="1">
+      <w:start w:val="1"/>
+      <w:numFmt w:val="lowerRoman"/>
+      <w:lvlText w:val="%3."/>
+      <w:lvlJc w:val="right"/>
+      <w:pPr>
+        <w:ind w:left="2520" w:hanging="180"/>
+      </w:pPr>
+    </w:lvl>
+    <w:lvl w:ilvl="3" w:tplc="0409000F" w:tentative="1">
+      <w:start w:val="1"/>
+      <w:numFmt w:val="decimal"/>
+      <w:lvlText w:val="%4."/>
+      <w:lvlJc w:val="left"/>
+      <w:pPr>
+        <w:ind w:left="3240" w:hanging="360"/>
+      </w:pPr>
+    </w:lvl>
+    <w:lvl w:ilvl="4" w:tplc="04090019" w:tentative="1">
+      <w:start w:val="1"/>
+      <w:numFmt w:val="lowerLetter"/>
+      <w:lvlText w:val="%5."/>
+      <w:lvlJc w:val="left"/>
+      <w:pPr>
+        <w:ind w:left="3960" w:hanging="360"/>
+      </w:pPr>
+    </w:lvl>
+    <w:lvl w:ilvl="5" w:tplc="0409001B" w:tentative="1">
+      <w:start w:val="1"/>
+      <w:numFmt w:val="lowerRoman"/>
+      <w:lvlText w:val="%6."/>
+      <w:lvlJc w:val="right"/>
+      <w:pPr>
+        <w:ind w:left="4680" w:hanging="180"/>
+      </w:pPr>
+    </w:lvl>
+    <w:lvl w:ilvl="6" w:tplc="0409000F" w:tentative="1">
+      <w:start w:val="1"/>
+      <w:numFmt w:val="decimal"/>
+      <w:lvlText w:val="%7."/>
+      <w:lvlJc w:val="left"/>
+      <w:pPr>
+        <w:ind w:left="5400" w:hanging="360"/>
+      </w:pPr>
+    </w:lvl>
+    <w:lvl w:ilvl="7" w:tplc="04090019" w:tentative="1">
+      <w:start w:val="1"/>
+      <w:numFmt w:val="lowerLetter"/>
+      <w:lvlText w:val="%8."/>
+      <w:lvlJc w:val="left"/>
+      <w:pPr>
+        <w:ind w:left="6120" w:hanging="360"/>
+      </w:pPr>
+    </w:lvl>
+    <w:lvl w:ilvl="8" w:tplc="0409001B" w:tentative="1">
+      <w:start w:val="1"/>
+      <w:numFmt w:val="lowerRoman"/>
+      <w:lvlText w:val="%9."/>
+      <w:lvlJc w:val="right"/>
+      <w:pPr>
+        <w:ind w:left="6840" w:hanging="180"/>
+      </w:pPr>
+    </w:lvl>
+  </w:abstractNum>
+  <w:num w:numId="1">
+    <w:abstractNumId w:val="0"/>
+  </w:num>
+</w:numbering>
+</file>
+
 <file path=word/styles.xml><?xml version="1.0" encoding="utf-8"?>
-<w:styles xmlns:wp14="http://schemas.microsoft.com/office/word/2010/wordprocessingDrawing" xmlns:mc="http://schemas.openxmlformats.org/markup-compatibility/2006" xmlns:r="http://schemas.openxmlformats.org/officeDocument/2006/relationships" xmlns:w="http://schemas.openxmlformats.org/wordprocessingml/2006/main" xmlns:w14="http://schemas.microsoft.com/office/word/2010/wordml" xmlns:w15="http://schemas.microsoft.com/office/word/2012/wordml" mc:Ignorable="w14 w15 wp14">
+<w:styles xmlns:mc="http://schemas.openxmlformats.org/markup-compatibility/2006" xmlns:r="http://schemas.openxmlformats.org/officeDocument/2006/relationships" xmlns:w="http://schemas.openxmlformats.org/wordprocessingml/2006/main" xmlns:w14="http://schemas.microsoft.com/office/word/2010/wordml" xmlns:w15="http://schemas.microsoft.com/office/word/2012/wordml" xmlns:w16cid="http://schemas.microsoft.com/office/word/2016/wordml/cid" xmlns:w16se="http://schemas.microsoft.com/office/word/2015/wordml/symex" mc:Ignorable="w14 w15 w16se w16cid">
   <w:docDefaults>
     <w:rPrDefault>
       <w:rPr>
-        <w:rFonts w:asciiTheme="minorHAnsi" w:hAnsiTheme="minorHAnsi" w:eastAsiaTheme="minorHAnsi" w:cstheme="minorBidi"/>
+        <w:rFonts w:asciiTheme="minorHAnsi" w:eastAsiaTheme="minorHAnsi" w:hAnsiTheme="minorHAnsi" w:cstheme="minorBidi"/>
         <w:sz w:val="22"/>
         <w:szCs w:val="22"/>
         <w:lang w:val="en-US" w:eastAsia="en-US" w:bidi="ar-SA"/>
@@ -684,17 +622,17 @@
       </w:pPr>
     </w:pPrDefault>
   </w:docDefaults>
-  <w:latentStyles w:defLockedState="0" w:defUIPriority="99" w:defSemiHidden="0" w:defUnhideWhenUsed="0" w:defQFormat="0" w:count="371">
+  <w:latentStyles w:defLockedState="0" w:defUIPriority="99" w:defSemiHidden="0" w:defUnhideWhenUsed="0" w:defQFormat="0" w:count="375">
     <w:lsdException w:name="Normal" w:uiPriority="0" w:qFormat="1"/>
     <w:lsdException w:name="heading 1" w:uiPriority="9" w:qFormat="1"/>
-    <w:lsdException w:name="heading 2" w:uiPriority="9" w:semiHidden="1" w:unhideWhenUsed="1" w:qFormat="1"/>
-    <w:lsdException w:name="heading 3" w:uiPriority="9" w:semiHidden="1" w:unhideWhenUsed="1" w:qFormat="1"/>
-    <w:lsdException w:name="heading 4" w:uiPriority="9" w:semiHidden="1" w:unhideWhenUsed="1" w:qFormat="1"/>
-    <w:lsdException w:name="heading 5" w:uiPriority="9" w:semiHidden="1" w:unhideWhenUsed="1" w:qFormat="1"/>
-    <w:lsdException w:name="heading 6" w:uiPriority="9" w:semiHidden="1" w:unhideWhenUsed="1" w:qFormat="1"/>
-    <w:lsdException w:name="heading 7" w:uiPriority="9" w:semiHidden="1" w:unhideWhenUsed="1" w:qFormat="1"/>
-    <w:lsdException w:name="heading 8" w:uiPriority="9" w:semiHidden="1" w:unhideWhenUsed="1" w:qFormat="1"/>
-    <w:lsdException w:name="heading 9" w:uiPriority="9" w:semiHidden="1" w:unhideWhenUsed="1" w:qFormat="1"/>
+    <w:lsdException w:name="heading 2" w:semiHidden="1" w:uiPriority="9" w:unhideWhenUsed="1" w:qFormat="1"/>
+    <w:lsdException w:name="heading 3" w:semiHidden="1" w:uiPriority="9" w:unhideWhenUsed="1" w:qFormat="1"/>
+    <w:lsdException w:name="heading 4" w:semiHidden="1" w:uiPriority="9" w:unhideWhenUsed="1" w:qFormat="1"/>
+    <w:lsdException w:name="heading 5" w:semiHidden="1" w:uiPriority="9" w:unhideWhenUsed="1" w:qFormat="1"/>
+    <w:lsdException w:name="heading 6" w:semiHidden="1" w:uiPriority="9" w:unhideWhenUsed="1" w:qFormat="1"/>
+    <w:lsdException w:name="heading 7" w:semiHidden="1" w:uiPriority="9" w:unhideWhenUsed="1" w:qFormat="1"/>
+    <w:lsdException w:name="heading 8" w:semiHidden="1" w:uiPriority="9" w:unhideWhenUsed="1" w:qFormat="1"/>
+    <w:lsdException w:name="heading 9" w:semiHidden="1" w:uiPriority="9" w:unhideWhenUsed="1" w:qFormat="1"/>
     <w:lsdException w:name="index 1" w:semiHidden="1" w:unhideWhenUsed="1"/>
     <w:lsdException w:name="index 2" w:semiHidden="1" w:unhideWhenUsed="1"/>
     <w:lsdException w:name="index 3" w:semiHidden="1" w:unhideWhenUsed="1"/>
@@ -704,22 +642,22 @@
     <w:lsdException w:name="index 7" w:semiHidden="1" w:unhideWhenUsed="1"/>
     <w:lsdException w:name="index 8" w:semiHidden="1" w:unhideWhenUsed="1"/>
     <w:lsdException w:name="index 9" w:semiHidden="1" w:unhideWhenUsed="1"/>
-    <w:lsdException w:name="toc 1" w:uiPriority="39" w:semiHidden="1" w:unhideWhenUsed="1"/>
-    <w:lsdException w:name="toc 2" w:uiPriority="39" w:semiHidden="1" w:unhideWhenUsed="1"/>
-    <w:lsdException w:name="toc 3" w:uiPriority="39" w:semiHidden="1" w:unhideWhenUsed="1"/>
-    <w:lsdException w:name="toc 4" w:uiPriority="39" w:semiHidden="1" w:unhideWhenUsed="1"/>
-    <w:lsdException w:name="toc 5" w:uiPriority="39" w:semiHidden="1" w:unhideWhenUsed="1"/>
-    <w:lsdException w:name="toc 6" w:uiPriority="39" w:semiHidden="1" w:unhideWhenUsed="1"/>
-    <w:lsdException w:name="toc 7" w:uiPriority="39" w:semiHidden="1" w:unhideWhenUsed="1"/>
-    <w:lsdException w:name="toc 8" w:uiPriority="39" w:semiHidden="1" w:unhideWhenUsed="1"/>
-    <w:lsdException w:name="toc 9" w:uiPriority="39" w:semiHidden="1" w:unhideWhenUsed="1"/>
+    <w:lsdException w:name="toc 1" w:semiHidden="1" w:uiPriority="39" w:unhideWhenUsed="1"/>
+    <w:lsdException w:name="toc 2" w:semiHidden="1" w:uiPriority="39" w:unhideWhenUsed="1"/>
+    <w:lsdException w:name="toc 3" w:semiHidden="1" w:uiPriority="39" w:unhideWhenUsed="1"/>
+    <w:lsdException w:name="toc 4" w:semiHidden="1" w:uiPriority="39" w:unhideWhenUsed="1"/>
+    <w:lsdException w:name="toc 5" w:semiHidden="1" w:uiPriority="39" w:unhideWhenUsed="1"/>
+    <w:lsdException w:name="toc 6" w:semiHidden="1" w:uiPriority="39" w:unhideWhenUsed="1"/>
+    <w:lsdException w:name="toc 7" w:semiHidden="1" w:uiPriority="39" w:unhideWhenUsed="1"/>
+    <w:lsdException w:name="toc 8" w:semiHidden="1" w:uiPriority="39" w:unhideWhenUsed="1"/>
+    <w:lsdException w:name="toc 9" w:semiHidden="1" w:uiPriority="39" w:unhideWhenUsed="1"/>
     <w:lsdException w:name="Normal Indent" w:semiHidden="1" w:unhideWhenUsed="1"/>
     <w:lsdException w:name="footnote text" w:semiHidden="1" w:unhideWhenUsed="1"/>
     <w:lsdException w:name="annotation text" w:semiHidden="1" w:unhideWhenUsed="1"/>
     <w:lsdException w:name="header" w:semiHidden="1" w:unhideWhenUsed="1"/>
     <w:lsdException w:name="footer" w:semiHidden="1" w:unhideWhenUsed="1"/>
     <w:lsdException w:name="index heading" w:semiHidden="1" w:unhideWhenUsed="1"/>
-    <w:lsdException w:name="caption" w:uiPriority="35" w:semiHidden="1" w:unhideWhenUsed="1" w:qFormat="1"/>
+    <w:lsdException w:name="caption" w:semiHidden="1" w:uiPriority="35" w:unhideWhenUsed="1" w:qFormat="1"/>
     <w:lsdException w:name="table of figures" w:semiHidden="1" w:unhideWhenUsed="1"/>
     <w:lsdException w:name="envelope address" w:semiHidden="1" w:unhideWhenUsed="1"/>
     <w:lsdException w:name="envelope return" w:semiHidden="1" w:unhideWhenUsed="1"/>
@@ -750,7 +688,7 @@
     <w:lsdException w:name="Title" w:uiPriority="10" w:qFormat="1"/>
     <w:lsdException w:name="Closing" w:semiHidden="1" w:unhideWhenUsed="1"/>
     <w:lsdException w:name="Signature" w:semiHidden="1" w:unhideWhenUsed="1"/>
-    <w:lsdException w:name="Default Paragraph Font" w:uiPriority="1" w:semiHidden="1" w:unhideWhenUsed="1"/>
+    <w:lsdException w:name="Default Paragraph Font" w:semiHidden="1" w:uiPriority="1" w:unhideWhenUsed="1"/>
     <w:lsdException w:name="Body Text" w:semiHidden="1" w:unhideWhenUsed="1"/>
     <w:lsdException w:name="Body Text Indent" w:semiHidden="1" w:unhideWhenUsed="1"/>
     <w:lsdException w:name="List Continue" w:semiHidden="1" w:unhideWhenUsed="1"/>
@@ -790,7 +728,6 @@
     <w:lsdException w:name="HTML Sample" w:semiHidden="1" w:unhideWhenUsed="1"/>
     <w:lsdException w:name="HTML Typewriter" w:semiHidden="1" w:unhideWhenUsed="1"/>
     <w:lsdException w:name="HTML Variable" w:semiHidden="1" w:unhideWhenUsed="1"/>
-    <w:lsdException w:name="Normal Table" w:semiHidden="1" w:unhideWhenUsed="1"/>
     <w:lsdException w:name="annotation subject" w:semiHidden="1" w:unhideWhenUsed="1"/>
     <w:lsdException w:name="No List" w:semiHidden="1" w:unhideWhenUsed="1"/>
     <w:lsdException w:name="Outline List 1" w:semiHidden="1" w:unhideWhenUsed="1"/>
@@ -834,10 +771,8 @@
     <w:lsdException w:name="Table Elegant" w:semiHidden="1" w:unhideWhenUsed="1"/>
     <w:lsdException w:name="Table Professional" w:semiHidden="1" w:unhideWhenUsed="1"/>
     <w:lsdException w:name="Table Subtle 1" w:semiHidden="1" w:unhideWhenUsed="1"/>
-    <w:lsdException w:name="Table Subtle 2" w:semiHidden="1" w:unhideWhenUsed="1"/>
     <w:lsdException w:name="Table Web 1" w:semiHidden="1" w:unhideWhenUsed="1"/>
     <w:lsdException w:name="Table Web 2" w:semiHidden="1" w:unhideWhenUsed="1"/>
-    <w:lsdException w:name="Table Web 3" w:semiHidden="1" w:unhideWhenUsed="1"/>
     <w:lsdException w:name="Balloon Text" w:semiHidden="1" w:unhideWhenUsed="1"/>
     <w:lsdException w:name="Table Grid" w:uiPriority="39"/>
     <w:lsdException w:name="Table Theme" w:semiHidden="1" w:unhideWhenUsed="1"/>
@@ -950,8 +885,8 @@
     <w:lsdException w:name="Subtle Reference" w:uiPriority="31" w:qFormat="1"/>
     <w:lsdException w:name="Intense Reference" w:uiPriority="32" w:qFormat="1"/>
     <w:lsdException w:name="Book Title" w:uiPriority="33" w:qFormat="1"/>
-    <w:lsdException w:name="Bibliography" w:uiPriority="37" w:semiHidden="1" w:unhideWhenUsed="1"/>
-    <w:lsdException w:name="TOC Heading" w:uiPriority="39" w:semiHidden="1" w:unhideWhenUsed="1" w:qFormat="1"/>
+    <w:lsdException w:name="Bibliography" w:semiHidden="1" w:uiPriority="37" w:unhideWhenUsed="1"/>
+    <w:lsdException w:name="TOC Heading" w:semiHidden="1" w:uiPriority="39" w:unhideWhenUsed="1" w:qFormat="1"/>
     <w:lsdException w:name="Plain Table 1" w:uiPriority="41"/>
     <w:lsdException w:name="Plain Table 2" w:uiPriority="42"/>
     <w:lsdException w:name="Plain Table 3" w:uiPriority="43"/>
@@ -1056,18 +991,22 @@
     <w:lsdException w:name="List Table 5 Dark Accent 6" w:uiPriority="50"/>
     <w:lsdException w:name="List Table 6 Colorful Accent 6" w:uiPriority="51"/>
     <w:lsdException w:name="List Table 7 Colorful Accent 6" w:uiPriority="52"/>
+    <w:lsdException w:name="Mention" w:semiHidden="1" w:unhideWhenUsed="1"/>
+    <w:lsdException w:name="Smart Hyperlink" w:semiHidden="1" w:unhideWhenUsed="1"/>
+    <w:lsdException w:name="Hashtag" w:semiHidden="1" w:unhideWhenUsed="1"/>
+    <w:lsdException w:name="Unresolved Mention" w:semiHidden="1" w:unhideWhenUsed="1"/>
   </w:latentStyles>
-  <w:style w:type="paragraph" w:styleId="Normal" w:default="1">
+  <w:style w:type="paragraph" w:default="1" w:styleId="Normal">
     <w:name w:val="Normal"/>
     <w:qFormat/>
   </w:style>
-  <w:style w:type="character" w:styleId="DefaultParagraphFont" w:default="1">
+  <w:style w:type="character" w:default="1" w:styleId="DefaultParagraphFont">
     <w:name w:val="Default Paragraph Font"/>
     <w:uiPriority w:val="1"/>
     <w:semiHidden/>
     <w:unhideWhenUsed/>
   </w:style>
-  <w:style w:type="table" w:styleId="TableNormal" w:default="1">
+  <w:style w:type="table" w:default="1" w:styleId="TableNormal">
     <w:name w:val="Normal Table"/>
     <w:uiPriority w:val="99"/>
     <w:semiHidden/>
@@ -1082,11 +1021,22 @@
       </w:tblCellMar>
     </w:tblPr>
   </w:style>
-  <w:style w:type="numbering" w:styleId="NoList" w:default="1">
+  <w:style w:type="numbering" w:default="1" w:styleId="NoList">
     <w:name w:val="No List"/>
     <w:uiPriority w:val="99"/>
     <w:semiHidden/>
     <w:unhideWhenUsed/>
+  </w:style>
+  <w:style w:type="paragraph" w:styleId="ListParagraph">
+    <w:name w:val="List Paragraph"/>
+    <w:basedOn w:val="Normal"/>
+    <w:uiPriority w:val="34"/>
+    <w:qFormat/>
+    <w:rsid w:val="0051638C"/>
+    <w:pPr>
+      <w:ind w:left="720"/>
+      <w:contextualSpacing/>
+    </w:pPr>
   </w:style>
 </w:styles>
 </file>

</xml_diff>

<commit_message>
Updated unit test documentation
</commit_message>
<xml_diff>
--- a/Test Document.docx
+++ b/Test Document.docx
@@ -415,8 +415,6 @@
           <w:rFonts w:eastAsiaTheme="minorEastAsia"/>
         </w:rPr>
       </w:pPr>
-      <w:bookmarkStart w:id="0" w:name="_GoBack"/>
-      <w:bookmarkEnd w:id="0"/>
     </w:p>
     <w:p>
       <w:pPr>
@@ -497,6 +495,70 @@
         </w:rPr>
         <w:t>Verifies the response time is below 10,000ms</w:t>
       </w:r>
+    </w:p>
+    <w:p>
+      <w:pPr>
+        <w:rPr>
+          <w:rFonts w:eastAsiaTheme="minorEastAsia"/>
+        </w:rPr>
+      </w:pPr>
+      <w:r>
+        <w:rPr>
+          <w:rFonts w:eastAsiaTheme="minorEastAsia"/>
+        </w:rPr>
+        <w:t>Sprint 5</w:t>
+      </w:r>
+    </w:p>
+    <w:p>
+      <w:pPr>
+        <w:rPr>
+          <w:rFonts w:eastAsiaTheme="minorEastAsia"/>
+        </w:rPr>
+      </w:pPr>
+      <w:r>
+        <w:rPr>
+          <w:rFonts w:eastAsiaTheme="minorEastAsia"/>
+        </w:rPr>
+        <w:t>We have 2 unit tests that do the following:</w:t>
+      </w:r>
+    </w:p>
+    <w:p>
+      <w:pPr>
+        <w:pStyle w:val="ListParagraph"/>
+        <w:numPr>
+          <w:ilvl w:val="0"/>
+          <w:numId w:val="2"/>
+        </w:numPr>
+        <w:rPr>
+          <w:rFonts w:eastAsiaTheme="minorEastAsia"/>
+        </w:rPr>
+      </w:pPr>
+      <w:r>
+        <w:rPr>
+          <w:rFonts w:eastAsiaTheme="minorEastAsia"/>
+        </w:rPr>
+        <w:t>Verifies the response time is below 10,000ms</w:t>
+      </w:r>
+    </w:p>
+    <w:p>
+      <w:pPr>
+        <w:pStyle w:val="ListParagraph"/>
+        <w:numPr>
+          <w:ilvl w:val="0"/>
+          <w:numId w:val="2"/>
+        </w:numPr>
+        <w:rPr>
+          <w:rFonts w:eastAsiaTheme="minorEastAsia"/>
+        </w:rPr>
+      </w:pPr>
+      <w:r>
+        <w:rPr>
+          <w:rFonts w:eastAsiaTheme="minorEastAsia"/>
+        </w:rPr>
+        <w:t>Verifies we get the correct error message when we send a bad request</w:t>
+      </w:r>
+      <w:bookmarkStart w:id="0" w:name="_GoBack"/>
+      <w:bookmarkEnd w:id="0"/>
     </w:p>
     <w:sectPr>
       <w:pgSz w:w="12240" w:h="15840"/>
@@ -599,8 +661,100 @@
       </w:pPr>
     </w:lvl>
   </w:abstractNum>
+  <w:abstractNum w:abstractNumId="1" w15:restartNumberingAfterBreak="0">
+    <w:nsid w:val="61221A25"/>
+    <w:multiLevelType w:val="hybridMultilevel"/>
+    <w:tmpl w:val="89A28814"/>
+    <w:lvl w:ilvl="0" w:tplc="A544B1B2">
+      <w:start w:val="1"/>
+      <w:numFmt w:val="decimal"/>
+      <w:lvlText w:val="%1)"/>
+      <w:lvlJc w:val="left"/>
+      <w:pPr>
+        <w:ind w:left="1080" w:hanging="360"/>
+      </w:pPr>
+      <w:rPr>
+        <w:rFonts w:hint="default"/>
+      </w:rPr>
+    </w:lvl>
+    <w:lvl w:ilvl="1" w:tplc="04090019" w:tentative="1">
+      <w:start w:val="1"/>
+      <w:numFmt w:val="lowerLetter"/>
+      <w:lvlText w:val="%2."/>
+      <w:lvlJc w:val="left"/>
+      <w:pPr>
+        <w:ind w:left="1800" w:hanging="360"/>
+      </w:pPr>
+    </w:lvl>
+    <w:lvl w:ilvl="2" w:tplc="0409001B" w:tentative="1">
+      <w:start w:val="1"/>
+      <w:numFmt w:val="lowerRoman"/>
+      <w:lvlText w:val="%3."/>
+      <w:lvlJc w:val="right"/>
+      <w:pPr>
+        <w:ind w:left="2520" w:hanging="180"/>
+      </w:pPr>
+    </w:lvl>
+    <w:lvl w:ilvl="3" w:tplc="0409000F" w:tentative="1">
+      <w:start w:val="1"/>
+      <w:numFmt w:val="decimal"/>
+      <w:lvlText w:val="%4."/>
+      <w:lvlJc w:val="left"/>
+      <w:pPr>
+        <w:ind w:left="3240" w:hanging="360"/>
+      </w:pPr>
+    </w:lvl>
+    <w:lvl w:ilvl="4" w:tplc="04090019" w:tentative="1">
+      <w:start w:val="1"/>
+      <w:numFmt w:val="lowerLetter"/>
+      <w:lvlText w:val="%5."/>
+      <w:lvlJc w:val="left"/>
+      <w:pPr>
+        <w:ind w:left="3960" w:hanging="360"/>
+      </w:pPr>
+    </w:lvl>
+    <w:lvl w:ilvl="5" w:tplc="0409001B" w:tentative="1">
+      <w:start w:val="1"/>
+      <w:numFmt w:val="lowerRoman"/>
+      <w:lvlText w:val="%6."/>
+      <w:lvlJc w:val="right"/>
+      <w:pPr>
+        <w:ind w:left="4680" w:hanging="180"/>
+      </w:pPr>
+    </w:lvl>
+    <w:lvl w:ilvl="6" w:tplc="0409000F" w:tentative="1">
+      <w:start w:val="1"/>
+      <w:numFmt w:val="decimal"/>
+      <w:lvlText w:val="%7."/>
+      <w:lvlJc w:val="left"/>
+      <w:pPr>
+        <w:ind w:left="5400" w:hanging="360"/>
+      </w:pPr>
+    </w:lvl>
+    <w:lvl w:ilvl="7" w:tplc="04090019" w:tentative="1">
+      <w:start w:val="1"/>
+      <w:numFmt w:val="lowerLetter"/>
+      <w:lvlText w:val="%8."/>
+      <w:lvlJc w:val="left"/>
+      <w:pPr>
+        <w:ind w:left="6120" w:hanging="360"/>
+      </w:pPr>
+    </w:lvl>
+    <w:lvl w:ilvl="8" w:tplc="0409001B" w:tentative="1">
+      <w:start w:val="1"/>
+      <w:numFmt w:val="lowerRoman"/>
+      <w:lvlText w:val="%9."/>
+      <w:lvlJc w:val="right"/>
+      <w:pPr>
+        <w:ind w:left="6840" w:hanging="180"/>
+      </w:pPr>
+    </w:lvl>
+  </w:abstractNum>
   <w:num w:numId="1">
     <w:abstractNumId w:val="0"/>
+  </w:num>
+  <w:num w:numId="2">
+    <w:abstractNumId w:val="1"/>
   </w:num>
 </w:numbering>
 </file>
@@ -728,6 +882,7 @@
     <w:lsdException w:name="HTML Sample" w:semiHidden="1" w:unhideWhenUsed="1"/>
     <w:lsdException w:name="HTML Typewriter" w:semiHidden="1" w:unhideWhenUsed="1"/>
     <w:lsdException w:name="HTML Variable" w:semiHidden="1" w:unhideWhenUsed="1"/>
+    <w:lsdException w:name="Normal Table" w:semiHidden="1" w:unhideWhenUsed="1"/>
     <w:lsdException w:name="annotation subject" w:semiHidden="1" w:unhideWhenUsed="1"/>
     <w:lsdException w:name="No List" w:semiHidden="1" w:unhideWhenUsed="1"/>
     <w:lsdException w:name="Outline List 1" w:semiHidden="1" w:unhideWhenUsed="1"/>
@@ -771,8 +926,10 @@
     <w:lsdException w:name="Table Elegant" w:semiHidden="1" w:unhideWhenUsed="1"/>
     <w:lsdException w:name="Table Professional" w:semiHidden="1" w:unhideWhenUsed="1"/>
     <w:lsdException w:name="Table Subtle 1" w:semiHidden="1" w:unhideWhenUsed="1"/>
+    <w:lsdException w:name="Table Subtle 2" w:semiHidden="1" w:unhideWhenUsed="1"/>
     <w:lsdException w:name="Table Web 1" w:semiHidden="1" w:unhideWhenUsed="1"/>
     <w:lsdException w:name="Table Web 2" w:semiHidden="1" w:unhideWhenUsed="1"/>
+    <w:lsdException w:name="Table Web 3" w:semiHidden="1" w:unhideWhenUsed="1"/>
     <w:lsdException w:name="Balloon Text" w:semiHidden="1" w:unhideWhenUsed="1"/>
     <w:lsdException w:name="Table Grid" w:uiPriority="39"/>
     <w:lsdException w:name="Table Theme" w:semiHidden="1" w:unhideWhenUsed="1"/>

</xml_diff>

<commit_message>
Added API to update user so we know they have filled out the Questionnaire, update to Postman APIs
</commit_message>
<xml_diff>
--- a/Test Document.docx
+++ b/Test Document.docx
@@ -331,7 +331,21 @@
         <w:rPr>
           <w:rFonts w:eastAsiaTheme="minorEastAsia"/>
         </w:rPr>
-        <w:t>We have three unit tests that includes:</w:t>
+        <w:t xml:space="preserve">We have </w:t>
+      </w:r>
+      <w:proofErr w:type="gramStart"/>
+      <w:r>
+        <w:rPr>
+          <w:rFonts w:eastAsiaTheme="minorEastAsia"/>
+        </w:rPr>
+        <w:t>three unit</w:t>
+      </w:r>
+      <w:proofErr w:type="gramEnd"/>
+      <w:r>
+        <w:rPr>
+          <w:rFonts w:eastAsiaTheme="minorEastAsia"/>
+        </w:rPr>
+        <w:t xml:space="preserve"> tests that includes:</w:t>
       </w:r>
     </w:p>
     <w:p>
@@ -439,7 +453,31 @@
         <w:rPr>
           <w:rFonts w:eastAsiaTheme="minorEastAsia"/>
         </w:rPr>
-        <w:t>We have three unit tests that do the following:</w:t>
+        <w:t xml:space="preserve">We have </w:t>
+      </w:r>
+      <w:r>
+        <w:rPr>
+          <w:rFonts w:eastAsiaTheme="minorEastAsia"/>
+        </w:rPr>
+        <w:t>3</w:t>
+      </w:r>
+      <w:r>
+        <w:rPr>
+          <w:rFonts w:eastAsiaTheme="minorEastAsia"/>
+        </w:rPr>
+        <w:t xml:space="preserve"> </w:t>
+      </w:r>
+      <w:r>
+        <w:rPr>
+          <w:rFonts w:eastAsiaTheme="minorEastAsia"/>
+        </w:rPr>
+        <w:t xml:space="preserve">Postman </w:t>
+      </w:r>
+      <w:r>
+        <w:rPr>
+          <w:rFonts w:eastAsiaTheme="minorEastAsia"/>
+        </w:rPr>
+        <w:t>unit tests that do the following:</w:t>
       </w:r>
     </w:p>
     <w:p>
@@ -475,7 +513,15 @@
         <w:rPr>
           <w:rFonts w:eastAsiaTheme="minorEastAsia"/>
         </w:rPr>
-        <w:t>Verifies data coming from the user API is correct</w:t>
+        <w:t>Verifies</w:t>
+      </w:r>
+      <w:bookmarkStart w:id="0" w:name="_GoBack"/>
+      <w:bookmarkEnd w:id="0"/>
+      <w:r>
+        <w:rPr>
+          <w:rFonts w:eastAsiaTheme="minorEastAsia"/>
+        </w:rPr>
+        <w:t xml:space="preserve"> data coming from the user API is correct</w:t>
       </w:r>
     </w:p>
     <w:p>
@@ -508,18 +554,36 @@
         </w:rPr>
         <w:t>Sprint 5</w:t>
       </w:r>
-    </w:p>
-    <w:p>
-      <w:pPr>
-        <w:rPr>
-          <w:rFonts w:eastAsiaTheme="minorEastAsia"/>
-        </w:rPr>
-      </w:pPr>
-      <w:r>
-        <w:rPr>
-          <w:rFonts w:eastAsiaTheme="minorEastAsia"/>
-        </w:rPr>
-        <w:t>We have 2 unit tests that do the following:</w:t>
+      <w:r>
+        <w:rPr>
+          <w:rFonts w:eastAsiaTheme="minorEastAsia"/>
+        </w:rPr>
+        <w:t>:</w:t>
+      </w:r>
+    </w:p>
+    <w:p>
+      <w:pPr>
+        <w:rPr>
+          <w:rFonts w:eastAsiaTheme="minorEastAsia"/>
+        </w:rPr>
+      </w:pPr>
+      <w:r>
+        <w:rPr>
+          <w:rFonts w:eastAsiaTheme="minorEastAsia"/>
+        </w:rPr>
+        <w:t xml:space="preserve">We have 2 </w:t>
+      </w:r>
+      <w:r>
+        <w:rPr>
+          <w:rFonts w:eastAsiaTheme="minorEastAsia"/>
+        </w:rPr>
+        <w:t xml:space="preserve">Postman </w:t>
+      </w:r>
+      <w:r>
+        <w:rPr>
+          <w:rFonts w:eastAsiaTheme="minorEastAsia"/>
+        </w:rPr>
+        <w:t>unit tests that do the following:</w:t>
       </w:r>
     </w:p>
     <w:p>
@@ -557,8 +621,26 @@
         </w:rPr>
         <w:t>Verifies we get the correct error message when we send a bad request</w:t>
       </w:r>
-      <w:bookmarkStart w:id="0" w:name="_GoBack"/>
-      <w:bookmarkEnd w:id="0"/>
+    </w:p>
+    <w:p>
+      <w:pPr>
+        <w:rPr>
+          <w:rFonts w:eastAsiaTheme="minorEastAsia"/>
+        </w:rPr>
+      </w:pPr>
+      <w:r>
+        <w:rPr>
+          <w:rFonts w:eastAsiaTheme="minorEastAsia"/>
+        </w:rPr>
+        <w:t>Sprint 6:</w:t>
+      </w:r>
+    </w:p>
+    <w:p>
+      <w:pPr>
+        <w:rPr>
+          <w:rFonts w:eastAsiaTheme="minorEastAsia"/>
+        </w:rPr>
+      </w:pPr>
     </w:p>
     <w:sectPr>
       <w:pgSz w:w="12240" w:h="15840"/>

</xml_diff>